<commit_message>
make minor changes and publish to quarto pub
</commit_message>
<xml_diff>
--- a/reports/technical-paper/main.docx
+++ b/reports/technical-paper/main.docx
@@ -952,7 +952,44 @@
         <w:pStyle w:val="BodyText"/>
       </w:pPr>
       <w:r>
-        <w:t xml:space="preserve">We use all the observations from waves i (2009-10) to waves j (2018-19) for which flows from T to T+1 are available. This means that any one individual can contribute multiple observations to the model, similar to autoregressive time-series models, so the model is based on unique observations, not unique individuals. We excluded waves k (2019-20) to m (2021-22), because changes in economic status are likely to have been affected by the COVID-19 epidemic during these years.</w:t>
+        <w:t xml:space="preserve">We use all the observations from waves i (2009-10) to waves j (2018-19) for which flows from</w:t>
+      </w:r>
+      <w:r>
+        <w:t xml:space="preserve"> </w:t>
+      </w:r>
+      <m:oMath>
+        <m:r>
+          <m:t>T</m:t>
+        </m:r>
+      </m:oMath>
+      <w:r>
+        <w:t xml:space="preserve"> </w:t>
+      </w:r>
+      <w:r>
+        <w:t xml:space="preserve">to</w:t>
+      </w:r>
+      <w:r>
+        <w:t xml:space="preserve"> </w:t>
+      </w:r>
+      <m:oMath>
+        <m:r>
+          <m:t>T</m:t>
+        </m:r>
+        <m:r>
+          <m:rPr>
+            <m:sty m:val="p"/>
+          </m:rPr>
+          <m:t>+</m:t>
+        </m:r>
+        <m:r>
+          <m:t>1</m:t>
+        </m:r>
+      </m:oMath>
+      <w:r>
+        <w:t xml:space="preserve"> </w:t>
+      </w:r>
+      <w:r>
+        <w:t xml:space="preserve">are available. This means that any one individual can contribute multiple observations to the model, similar to autoregressive time-series models, so the model is based on unique observations, not unique individuals. We excluded waves k (2019-20) to m (2021-22), because changes in economic status are likely to have been affected by the COVID-19 epidemic during these years.</w:t>
       </w:r>
     </w:p>
     <w:bookmarkEnd w:id="26"/>
@@ -1086,7 +1123,7 @@
         <w:pStyle w:val="FirstParagraph"/>
       </w:pPr>
       <w:r>
-        <w:t xml:space="preserve">Using the terminology introduced in appendix B, our multinomial logistic regression model therefore has K=7 (and so J=6). Each of the seven states is treated as categorical, and model does not</w:t>
+        <w:t xml:space="preserve">Using the terminology introduced in appendix B, our multinomial logistic regression model therefore has K=7 (and so J=6) states. Each of the seven states is treated as categorical, and model does not</w:t>
       </w:r>
       <w:r>
         <w:t xml:space="preserve"> </w:t>
@@ -12305,7 +12342,7 @@
         <w:t xml:space="preserve"> </w:t>
       </w:r>
     </w:p>
-    <w:bookmarkStart w:id="69" w:name="tbl-hlth-continuous-6ool-diffs-saf"/>
+    <w:bookmarkStart w:id="69" w:name="tbl-hlth-continuous-pool-diffs-saf"/>
     <w:p>
       <w:pPr>
         <w:pStyle w:val="TableCaption"/>
@@ -12840,13 +12877,14 @@
       <w:r>
         <w:t xml:space="preserve"> </w:t>
       </w:r>
-      <w:r>
-        <w:rPr>
-          <w:bCs/>
-          <w:b/>
-        </w:rPr>
-        <w:t xml:space="preserve">?@tbl-hlth-continuous-pool-diffs-saf</w:t>
-      </w:r>
+      <w:hyperlink w:anchor="tbl-hlth-continuous-pool-diffs-saf">
+        <w:r>
+          <w:rPr>
+            <w:rStyle w:val="Hyperlink"/>
+          </w:rPr>
+          <w:t xml:space="preserve">Table 11</w:t>
+        </w:r>
+      </w:hyperlink>
       <w:r>
         <w:t xml:space="preserve"> </w:t>
       </w:r>
@@ -13199,13 +13237,95 @@
         <w:pStyle w:val="FirstParagraph"/>
       </w:pPr>
       <w:r>
-        <w:t xml:space="preserve">[The provided content does not contain a direct comparison with previous research. A comparison of findings with prior</w:t>
-      </w:r>
-      <w:r>
-        <w:t xml:space="preserve"> </w:t>
-      </w:r>
-      <w:r>
-        <w:t xml:space="preserve">studies, discussing consistency or discrepancies, should be included here.]</w:t>
+        <w:t xml:space="preserve">Population attributable fractions (PAFs) are a common summary statistic used for reporting associations between variables - one a presumed exposure the other a presumed outcome - reported in observational studies (See, for example,</w:t>
+      </w:r>
+      <w:r>
+        <w:t xml:space="preserve"> </w:t>
+      </w:r>
+      <w:r>
+        <w:t xml:space="preserve">Al Tunaiji et al. (2019)</w:t>
+      </w:r>
+      <w:r>
+        <w:t xml:space="preserve">;</w:t>
+      </w:r>
+      <w:r>
+        <w:t xml:space="preserve"> </w:t>
+      </w:r>
+      <w:r>
+        <w:t xml:space="preserve">Mattli et al. (2019)</w:t>
+      </w:r>
+      <w:r>
+        <w:t xml:space="preserve">;</w:t>
+      </w:r>
+      <w:r>
+        <w:t xml:space="preserve"> </w:t>
+      </w:r>
+      <w:r>
+        <w:t xml:space="preserve">Lee et al. (2022)</w:t>
+      </w:r>
+      <w:r>
+        <w:t xml:space="preserve">). However for broad structural public health determinants it is often impossible, unrealistic or unethical to conduct the kinds of randomised controlled trials (RCTs) required to dispositively demonstrate causality beyond association. PAFs also suffer from the issue of leading to results that</w:t>
+      </w:r>
+      <w:r>
+        <w:t xml:space="preserve"> </w:t>
+      </w:r>
+      <w:r>
+        <w:t xml:space="preserve">‘</w:t>
+      </w:r>
+      <w:r>
+        <w:t xml:space="preserve">overexplain</w:t>
+      </w:r>
+      <w:r>
+        <w:t xml:space="preserve">’</w:t>
+      </w:r>
+      <w:r>
+        <w:t xml:space="preserve"> </w:t>
+      </w:r>
+      <w:r>
+        <w:t xml:space="preserve">an outcome of interest, with the sum of two or more PAFs for the same outcome potentially being greater than 100%, leading to the use of SAFs instead. A key aim of this modelling framework is to allow PAFs and SAFs to be estimated in a way that adequately controls for factors other than the exposure of interest, in order to produce estimates theoretically closer to those causal estimates which an RCT would be able to produce.</w:t>
+      </w:r>
+    </w:p>
+    <w:p>
+      <w:pPr>
+        <w:pStyle w:val="BodyText"/>
+      </w:pPr>
+      <w:r>
+        <w:t xml:space="preserve">The particular modelling framework developed here has features in common with, for example, the kinds of Markov models used in health technology assessments (HTAs) (e.g.</w:t>
+      </w:r>
+      <w:r>
+        <w:t xml:space="preserve"> </w:t>
+      </w:r>
+      <w:r>
+        <w:t xml:space="preserve">Thokala et al. (2020)</w:t>
+      </w:r>
+      <w:r>
+        <w:t xml:space="preserve">). This includes the assumption that time progresses in discrete intervals, and that there are a number of discrete, mutually exclusive and exhaustive states that can be transitioned between. However, it is much more common in HTAs for the Markov models being developed to be population level simulations, whereas the Multinomial logistic regression modelling used here are individual level simulations, whose results are then aggregated to population level estimates.</w:t>
+      </w:r>
+    </w:p>
+    <w:p>
+      <w:pPr>
+        <w:pStyle w:val="BodyText"/>
+      </w:pPr>
+      <w:r>
+        <w:t xml:space="preserve">The choice of a modelling framework with discrete and fixed time intervals was largely made because of the annual-wave-like design of the UKHLS. Methodologies such as discrete event simulation (DES) (e.g.</w:t>
+      </w:r>
+      <w:r>
+        <w:t xml:space="preserve"> </w:t>
+      </w:r>
+      <w:r>
+        <w:t xml:space="preserve">Ucar, Smeets, and Azcorra (2019)</w:t>
+      </w:r>
+      <w:r>
+        <w:t xml:space="preserve">;</w:t>
+      </w:r>
+      <w:r>
+        <w:t xml:space="preserve"> </w:t>
+      </w:r>
+      <w:r>
+        <w:t xml:space="preserve">Wreede, Fiocco, and Putter (2011)</w:t>
+      </w:r>
+      <w:r>
+        <w:t xml:space="preserve">) could potentially be used to allow for state transition changes to occur over continuous and varying time intervals.</w:t>
       </w:r>
     </w:p>
     <w:bookmarkEnd w:id="76"/>
@@ -13262,6 +13382,14 @@
         <w:t xml:space="preserve">Further research could investigate the degree of dependence PAF-like estimates of exposures have on the choice of foundational model specifications. This could produce estimates of structural model dependence, contributing to understanding the reliability of such estimates. Additionally, there is potential for expanding the model to include absorbing states like death or retirement, especially for multi-period simulations. Investigating the implications of these absorbing states, as well as the trade-offs involved in adding them to the model, could be a valuable area of future study.</w:t>
       </w:r>
     </w:p>
+    <w:p>
+      <w:pPr>
+        <w:pStyle w:val="BodyText"/>
+      </w:pPr>
+      <w:r>
+        <w:t xml:space="preserve">As discussed in implications, the modelling framework introduced here is inherently extendable, and can be used to estimate the effects of additional individual level factors such as education, household level factors like household composition, local area factors such as childcare availability and local unemployment rates, and broader socioeconomic factors such as rates of inequality and economic growth rates. As the number of factors simultaneously considered in a model grows, so do the demands on the data, and challenges of appropriately interpreting the effects of a single factor using a SAF-like analytical strategy.</w:t>
+      </w:r>
+    </w:p>
     <w:bookmarkEnd w:id="79"/>
     <w:bookmarkStart w:id="80" w:name="conclusion"/>
     <w:p>
@@ -13277,7 +13405,7 @@
         <w:pStyle w:val="FirstParagraph"/>
       </w:pPr>
       <w:r>
-        <w:t xml:space="preserve">This paper has rigorously described the development and operationalization of a modeling framework that simulates the effects of various exposures on economic activity states. It has highlighted the methodological contributions of the framework and its potential applications for understanding the determinants of economic activity and inactivity. The use of R and the availability of the code as open-source resources enhance the framework’s accessibility, facilitating its adoption and refinement by other researchers.</w:t>
+        <w:t xml:space="preserve">This paper has rigorously described the development and operationalization of a modelling framework that simulates the effects of various exposures on economic activity states. It has highlighted the methodological contributions of the framework and its potential applications for understanding the determinants of economic activity and inactivity. The use of R and the availability of the code as open-source resources enhance the framework’s accessibility, facilitating its adoption and refinement by other researchers.</w:t>
       </w:r>
     </w:p>
     <w:p>
@@ -13285,22 +13413,186 @@
         <w:pStyle w:val="BodyText"/>
       </w:pPr>
       <w:r>
-        <w:t xml:space="preserve">[The content here is missing a direct summary and final reflection that would typically be part of a conclusion, emphasizing the broader contribution of the study to the field.]</w:t>
+        <w:t xml:space="preserve">The estimation of the causal effects of broad scale public health determinants is inherently challenging given the lack of randomised trial data. This paper aims to provide a generalisable framework from which something analogous to simulated trials, modifying only exposures of interest while holding other factors constant, can be conducted to produce additional estimates of the</w:t>
+      </w:r>
+      <w:r>
+        <w:t xml:space="preserve"> </w:t>
+      </w:r>
+      <w:r>
+        <w:rPr>
+          <w:iCs/>
+          <w:i/>
+        </w:rPr>
+        <w:t xml:space="preserve">ceteris paribus</w:t>
+      </w:r>
+      <w:r>
+        <w:t xml:space="preserve"> </w:t>
+      </w:r>
+      <w:r>
+        <w:t xml:space="preserve">contributions of such exposures even in the absence of the high quality data required to produce definitive estimates of the effects of such factors.</w:t>
+      </w:r>
+    </w:p>
+    <w:p>
+      <w:r>
+        <w:br w:type="page"/>
       </w:r>
     </w:p>
     <w:bookmarkEnd w:id="80"/>
     <w:bookmarkEnd w:id="81"/>
-    <w:bookmarkStart w:id="137" w:name="references"/>
+    <w:bookmarkStart w:id="82" w:name="reproducible-analytical-code"/>
     <w:p>
       <w:pPr>
         <w:pStyle w:val="Heading1"/>
       </w:pPr>
       <w:r>
-        <w:t xml:space="preserve">7. References</w:t>
-      </w:r>
-    </w:p>
-    <w:bookmarkStart w:id="136" w:name="refs"/>
-    <w:bookmarkStart w:id="83" w:name="ref-åhs2006"/>
+        <w:t xml:space="preserve">7. Reproducible Analytical Code</w:t>
+      </w:r>
+    </w:p>
+    <w:p>
+      <w:pPr>
+        <w:pStyle w:val="FirstParagraph"/>
+      </w:pPr>
+      <w:r>
+        <w:t xml:space="preserve">This paper was produced as a series of Quarto documents with the code required embedded in the documents themselves. These documents exist as part of an R package available freely on Github at the following address:</w:t>
+      </w:r>
+    </w:p>
+    <w:p>
+      <w:pPr>
+        <w:pStyle w:val="BodyText"/>
+      </w:pPr>
+      <w:r>
+        <w:rPr>
+          <w:rStyle w:val="VerbatimChar"/>
+        </w:rPr>
+        <w:t xml:space="preserve">https://github.com/JonMinton/economic_inactivity/tree/main/reports/technical-paper</w:t>
+      </w:r>
+    </w:p>
+    <w:p>
+      <w:pPr>
+        <w:pStyle w:val="BodyText"/>
+      </w:pPr>
+      <w:r>
+        <w:t xml:space="preserve">Within this location the document</w:t>
+      </w:r>
+      <w:r>
+        <w:t xml:space="preserve"> </w:t>
+      </w:r>
+      <w:r>
+        <w:rPr>
+          <w:rStyle w:val="VerbatimChar"/>
+        </w:rPr>
+        <w:t xml:space="preserve">main.qmd</w:t>
+      </w:r>
+      <w:r>
+        <w:t xml:space="preserve"> </w:t>
+      </w:r>
+      <w:r>
+        <w:t xml:space="preserve">can be used to generate this paper.</w:t>
+      </w:r>
+    </w:p>
+    <w:p>
+      <w:pPr>
+        <w:pStyle w:val="BodyText"/>
+      </w:pPr>
+      <w:r>
+        <w:t xml:space="preserve">The paper is located within an R package:</w:t>
+      </w:r>
+      <w:r>
+        <w:t xml:space="preserve"> </w:t>
+      </w:r>
+      <w:r>
+        <w:rPr>
+          <w:rStyle w:val="VerbatimChar"/>
+        </w:rPr>
+        <w:t xml:space="preserve">https://github.com/JonMinton/economic_inactivity/</w:t>
+      </w:r>
+    </w:p>
+    <w:p>
+      <w:pPr>
+        <w:pStyle w:val="BodyText"/>
+      </w:pPr>
+      <w:r>
+        <w:t xml:space="preserve">The</w:t>
+      </w:r>
+      <w:r>
+        <w:t xml:space="preserve"> </w:t>
+      </w:r>
+      <w:r>
+        <w:rPr>
+          <w:rStyle w:val="VerbatimChar"/>
+        </w:rPr>
+        <w:t xml:space="preserve">readme.md</w:t>
+      </w:r>
+      <w:r>
+        <w:t xml:space="preserve"> </w:t>
+      </w:r>
+      <w:r>
+        <w:t xml:space="preserve">file for this package contains further instructions on how to set up the UKHLS dataset required to run the analyses.</w:t>
+      </w:r>
+    </w:p>
+    <w:p>
+      <w:pPr>
+        <w:pStyle w:val="BodyText"/>
+      </w:pPr>
+      <w:r>
+        <w:t xml:space="preserve">Additionally, an online handbook with further resources and code examples is available from the following location:</w:t>
+      </w:r>
+    </w:p>
+    <w:p>
+      <w:pPr>
+        <w:pStyle w:val="BodyText"/>
+      </w:pPr>
+      <w:r>
+        <w:rPr>
+          <w:rStyle w:val="VerbatimChar"/>
+        </w:rPr>
+        <w:t xml:space="preserve">https://jonminton.github.io/econ-inact-handbook/</w:t>
+      </w:r>
+    </w:p>
+    <w:p>
+      <w:pPr>
+        <w:pStyle w:val="BodyText"/>
+      </w:pPr>
+      <w:r>
+        <w:t xml:space="preserve">The associated github repository for this handbook is available from the following location:</w:t>
+      </w:r>
+    </w:p>
+    <w:p>
+      <w:pPr>
+        <w:pStyle w:val="BodyText"/>
+      </w:pPr>
+      <w:r>
+        <w:rPr>
+          <w:rStyle w:val="VerbatimChar"/>
+        </w:rPr>
+        <w:t xml:space="preserve">https://github.com/JonMinton/econ-inact-handbook</w:t>
+      </w:r>
+    </w:p>
+    <w:p>
+      <w:pPr>
+        <w:pStyle w:val="BodyText"/>
+      </w:pPr>
+      <w:r>
+        <w:t xml:space="preserve">All analytical results presented run correctly as of 21 August 2024.</w:t>
+      </w:r>
+    </w:p>
+    <w:p>
+      <w:r>
+        <w:br w:type="page"/>
+      </w:r>
+    </w:p>
+    <w:bookmarkEnd w:id="82"/>
+    <w:bookmarkStart w:id="150" w:name="references"/>
+    <w:p>
+      <w:pPr>
+        <w:pStyle w:val="Heading1"/>
+      </w:pPr>
+      <w:r>
+        <w:t xml:space="preserve">8. References</w:t>
+      </w:r>
+    </w:p>
+    <w:bookmarkStart w:id="149" w:name="refs"/>
+    <w:bookmarkStart w:id="84" w:name="ref-åhs2006"/>
     <w:p>
       <w:pPr>
         <w:pStyle w:val="Bibliography"/>
@@ -13333,7 +13625,7 @@
       <w:r>
         <w:t xml:space="preserve"> </w:t>
       </w:r>
-      <w:hyperlink r:id="rId82">
+      <w:hyperlink r:id="rId83">
         <w:r>
           <w:rPr>
             <w:rStyle w:val="Hyperlink"/>
@@ -13345,8 +13637,8 @@
         <w:t xml:space="preserve">.</w:t>
       </w:r>
     </w:p>
-    <w:bookmarkEnd w:id="83"/>
-    <w:bookmarkStart w:id="85" w:name="ref-akaike1974"/>
+    <w:bookmarkEnd w:id="84"/>
+    <w:bookmarkStart w:id="86" w:name="ref-akaike1974"/>
     <w:p>
       <w:pPr>
         <w:pStyle w:val="Bibliography"/>
@@ -13379,7 +13671,7 @@
       <w:r>
         <w:t xml:space="preserve"> </w:t>
       </w:r>
-      <w:hyperlink r:id="rId84">
+      <w:hyperlink r:id="rId85">
         <w:r>
           <w:rPr>
             <w:rStyle w:val="Hyperlink"/>
@@ -13391,8 +13683,54 @@
         <w:t xml:space="preserve">.</w:t>
       </w:r>
     </w:p>
-    <w:bookmarkEnd w:id="85"/>
-    <w:bookmarkStart w:id="86" w:name="ref-anyadike-danes2008"/>
+    <w:bookmarkEnd w:id="86"/>
+    <w:bookmarkStart w:id="88" w:name="ref-altunaiji2019"/>
+    <w:p>
+      <w:pPr>
+        <w:pStyle w:val="Bibliography"/>
+      </w:pPr>
+      <w:r>
+        <w:t xml:space="preserve">Al Tunaiji, Hashel, Jennifer C Davis, Mohammad Ali Mansournia, and Karim M Khan. 2019.</w:t>
+      </w:r>
+      <w:r>
+        <w:t xml:space="preserve"> </w:t>
+      </w:r>
+      <w:r>
+        <w:t xml:space="preserve">“Population Attributable Fraction of Leading Non-Communicable Cardiovascular Diseases Due to Leisure-Time Physical Inactivity: A Systematic Review.”</w:t>
+      </w:r>
+      <w:r>
+        <w:t xml:space="preserve"> </w:t>
+      </w:r>
+      <w:r>
+        <w:rPr>
+          <w:iCs/>
+          <w:i/>
+        </w:rPr>
+        <w:t xml:space="preserve">BMJ Open Sport &amp; Exercise Medicine</w:t>
+      </w:r>
+      <w:r>
+        <w:t xml:space="preserve"> </w:t>
+      </w:r>
+      <w:r>
+        <w:t xml:space="preserve">5 (1): e000512.</w:t>
+      </w:r>
+      <w:r>
+        <w:t xml:space="preserve"> </w:t>
+      </w:r>
+      <w:hyperlink r:id="rId87">
+        <w:r>
+          <w:rPr>
+            <w:rStyle w:val="Hyperlink"/>
+          </w:rPr>
+          <w:t xml:space="preserve">https://doi.org/10.1136/bmjsem-2019-000512</w:t>
+        </w:r>
+      </w:hyperlink>
+      <w:r>
+        <w:t xml:space="preserve">.</w:t>
+      </w:r>
+    </w:p>
+    <w:bookmarkEnd w:id="88"/>
+    <w:bookmarkStart w:id="89" w:name="ref-anyadike-danes2008"/>
     <w:p>
       <w:pPr>
         <w:pStyle w:val="Bibliography"/>
@@ -13423,8 +13761,8 @@
         <w:t xml:space="preserve">29 (4): 415434.</w:t>
       </w:r>
     </w:p>
-    <w:bookmarkEnd w:id="86"/>
-    <w:bookmarkStart w:id="88" w:name="ref-beatty2013"/>
+    <w:bookmarkEnd w:id="89"/>
+    <w:bookmarkStart w:id="91" w:name="ref-beatty2013"/>
     <w:p>
       <w:pPr>
         <w:pStyle w:val="Bibliography"/>
@@ -13444,7 +13782,7 @@
       <w:r>
         <w:t xml:space="preserve"> </w:t>
       </w:r>
-      <w:hyperlink r:id="rId87">
+      <w:hyperlink r:id="rId90">
         <w:r>
           <w:rPr>
             <w:rStyle w:val="Hyperlink"/>
@@ -13456,8 +13794,8 @@
         <w:t xml:space="preserve">.</w:t>
       </w:r>
     </w:p>
-    <w:bookmarkEnd w:id="88"/>
-    <w:bookmarkStart w:id="90" w:name="ref-benzeval2023"/>
+    <w:bookmarkEnd w:id="91"/>
+    <w:bookmarkStart w:id="93" w:name="ref-benzeval2023"/>
     <w:p>
       <w:pPr>
         <w:pStyle w:val="Bibliography"/>
@@ -13490,7 +13828,7 @@
       <w:r>
         <w:t xml:space="preserve"> </w:t>
       </w:r>
-      <w:hyperlink r:id="rId89">
+      <w:hyperlink r:id="rId92">
         <w:r>
           <w:rPr>
             <w:rStyle w:val="Hyperlink"/>
@@ -13502,8 +13840,8 @@
         <w:t xml:space="preserve">.</w:t>
       </w:r>
     </w:p>
-    <w:bookmarkEnd w:id="90"/>
-    <w:bookmarkStart w:id="92" w:name="ref-berthoud2007"/>
+    <w:bookmarkEnd w:id="93"/>
+    <w:bookmarkStart w:id="95" w:name="ref-berthoud2007"/>
     <w:p>
       <w:pPr>
         <w:pStyle w:val="Bibliography"/>
@@ -13520,7 +13858,7 @@
       <w:r>
         <w:t xml:space="preserve"> </w:t>
       </w:r>
-      <w:hyperlink r:id="rId91">
+      <w:hyperlink r:id="rId94">
         <w:r>
           <w:rPr>
             <w:rStyle w:val="Hyperlink"/>
@@ -13532,8 +13870,8 @@
         <w:t xml:space="preserve">.</w:t>
       </w:r>
     </w:p>
-    <w:bookmarkEnd w:id="92"/>
-    <w:bookmarkStart w:id="94" w:name="ref-brown2012"/>
+    <w:bookmarkEnd w:id="95"/>
+    <w:bookmarkStart w:id="97" w:name="ref-brown2012"/>
     <w:p>
       <w:pPr>
         <w:pStyle w:val="Bibliography"/>
@@ -13566,7 +13904,7 @@
       <w:r>
         <w:t xml:space="preserve"> </w:t>
       </w:r>
-      <w:hyperlink r:id="rId93">
+      <w:hyperlink r:id="rId96">
         <w:r>
           <w:rPr>
             <w:rStyle w:val="Hyperlink"/>
@@ -13578,8 +13916,8 @@
         <w:t xml:space="preserve">.</w:t>
       </w:r>
     </w:p>
-    <w:bookmarkEnd w:id="94"/>
-    <w:bookmarkStart w:id="96" w:name="ref-dar2015"/>
+    <w:bookmarkEnd w:id="97"/>
+    <w:bookmarkStart w:id="99" w:name="ref-dar2015"/>
     <w:p>
       <w:pPr>
         <w:pStyle w:val="Bibliography"/>
@@ -13596,7 +13934,7 @@
       <w:r>
         <w:t xml:space="preserve"> </w:t>
       </w:r>
-      <w:hyperlink r:id="rId95">
+      <w:hyperlink r:id="rId98">
         <w:r>
           <w:rPr>
             <w:rStyle w:val="Hyperlink"/>
@@ -13608,8 +13946,8 @@
         <w:t xml:space="preserve">.</w:t>
       </w:r>
     </w:p>
-    <w:bookmarkEnd w:id="96"/>
-    <w:bookmarkStart w:id="98" w:name="ref-dey-chowdhury2022"/>
+    <w:bookmarkEnd w:id="99"/>
+    <w:bookmarkStart w:id="101" w:name="ref-dey-chowdhury2022"/>
     <w:p>
       <w:pPr>
         <w:pStyle w:val="Bibliography"/>
@@ -13626,7 +13964,7 @@
       <w:r>
         <w:t xml:space="preserve"> </w:t>
       </w:r>
-      <w:hyperlink r:id="rId97">
+      <w:hyperlink r:id="rId100">
         <w:r>
           <w:rPr>
             <w:rStyle w:val="Hyperlink"/>
@@ -13638,8 +13976,8 @@
         <w:t xml:space="preserve">.</w:t>
       </w:r>
     </w:p>
-    <w:bookmarkEnd w:id="98"/>
-    <w:bookmarkStart w:id="100" w:name="ref-healthv"/>
+    <w:bookmarkEnd w:id="101"/>
+    <w:bookmarkStart w:id="103" w:name="ref-healthv"/>
     <w:p>
       <w:pPr>
         <w:pStyle w:val="Bibliography"/>
@@ -13656,7 +13994,7 @@
       <w:r>
         <w:t xml:space="preserve"> </w:t>
       </w:r>
-      <w:hyperlink r:id="rId99">
+      <w:hyperlink r:id="rId102">
         <w:r>
           <w:rPr>
             <w:rStyle w:val="Hyperlink"/>
@@ -13668,8 +14006,8 @@
         <w:t xml:space="preserve">.</w:t>
       </w:r>
     </w:p>
-    <w:bookmarkEnd w:id="100"/>
-    <w:bookmarkStart w:id="102" w:name="ref-herz"/>
+    <w:bookmarkEnd w:id="103"/>
+    <w:bookmarkStart w:id="105" w:name="ref-herz"/>
     <w:p>
       <w:pPr>
         <w:pStyle w:val="Bibliography"/>
@@ -13686,7 +14024,7 @@
       <w:r>
         <w:t xml:space="preserve"> </w:t>
       </w:r>
-      <w:hyperlink r:id="rId101">
+      <w:hyperlink r:id="rId104">
         <w:r>
           <w:rPr>
             <w:rStyle w:val="Hyperlink"/>
@@ -13698,8 +14036,8 @@
         <w:t xml:space="preserve">.</w:t>
       </w:r>
     </w:p>
-    <w:bookmarkEnd w:id="102"/>
-    <w:bookmarkStart w:id="104" w:name="ref-howdoes2023"/>
+    <w:bookmarkEnd w:id="105"/>
+    <w:bookmarkStart w:id="107" w:name="ref-howdoes2023"/>
     <w:p>
       <w:pPr>
         <w:pStyle w:val="Bibliography"/>
@@ -13713,7 +14051,7 @@
       <w:r>
         <w:t xml:space="preserve"> </w:t>
       </w:r>
-      <w:hyperlink r:id="rId103">
+      <w:hyperlink r:id="rId106">
         <w:r>
           <w:rPr>
             <w:rStyle w:val="Hyperlink"/>
@@ -13725,8 +14063,8 @@
         <w:t xml:space="preserve">.</w:t>
       </w:r>
     </w:p>
-    <w:bookmarkEnd w:id="104"/>
-    <w:bookmarkStart w:id="106" w:name="ref-hyndman2021"/>
+    <w:bookmarkEnd w:id="107"/>
+    <w:bookmarkStart w:id="109" w:name="ref-hyndman2021"/>
     <w:p>
       <w:pPr>
         <w:pStyle w:val="Bibliography"/>
@@ -13750,7 +14088,7 @@
       <w:r>
         <w:t xml:space="preserve"> </w:t>
       </w:r>
-      <w:hyperlink r:id="rId105">
+      <w:hyperlink r:id="rId108">
         <w:r>
           <w:rPr>
             <w:rStyle w:val="Hyperlink"/>
@@ -13762,8 +14100,8 @@
         <w:t xml:space="preserve">.</w:t>
       </w:r>
     </w:p>
-    <w:bookmarkEnd w:id="106"/>
-    <w:bookmarkStart w:id="108" w:name="ref-kim2015"/>
+    <w:bookmarkEnd w:id="109"/>
+    <w:bookmarkStart w:id="111" w:name="ref-kim2015"/>
     <w:p>
       <w:pPr>
         <w:pStyle w:val="Bibliography"/>
@@ -13796,7 +14134,7 @@
       <w:r>
         <w:t xml:space="preserve"> </w:t>
       </w:r>
-      <w:hyperlink r:id="rId107">
+      <w:hyperlink r:id="rId110">
         <w:r>
           <w:rPr>
             <w:rStyle w:val="Hyperlink"/>
@@ -13808,8 +14146,8 @@
         <w:t xml:space="preserve">.</w:t>
       </w:r>
     </w:p>
-    <w:bookmarkEnd w:id="108"/>
-    <w:bookmarkStart w:id="110" w:name="ref-king2000"/>
+    <w:bookmarkEnd w:id="111"/>
+    <w:bookmarkStart w:id="113" w:name="ref-king2000"/>
     <w:p>
       <w:pPr>
         <w:pStyle w:val="Bibliography"/>
@@ -13842,7 +14180,7 @@
       <w:r>
         <w:t xml:space="preserve"> </w:t>
       </w:r>
-      <w:hyperlink r:id="rId109">
+      <w:hyperlink r:id="rId112">
         <w:r>
           <w:rPr>
             <w:rStyle w:val="Hyperlink"/>
@@ -13854,8 +14192,8 @@
         <w:t xml:space="preserve">.</w:t>
       </w:r>
     </w:p>
-    <w:bookmarkEnd w:id="110"/>
-    <w:bookmarkStart w:id="112" w:name="ref-labourm"/>
+    <w:bookmarkEnd w:id="113"/>
+    <w:bookmarkStart w:id="115" w:name="ref-labourm"/>
     <w:p>
       <w:pPr>
         <w:pStyle w:val="Bibliography"/>
@@ -13872,7 +14210,7 @@
       <w:r>
         <w:t xml:space="preserve"> </w:t>
       </w:r>
-      <w:hyperlink r:id="rId111">
+      <w:hyperlink r:id="rId114">
         <w:r>
           <w:rPr>
             <w:rStyle w:val="Hyperlink"/>
@@ -13884,8 +14222,8 @@
         <w:t xml:space="preserve">.</w:t>
       </w:r>
     </w:p>
-    <w:bookmarkEnd w:id="112"/>
-    <w:bookmarkStart w:id="113" w:name="ref-labourm2020"/>
+    <w:bookmarkEnd w:id="115"/>
+    <w:bookmarkStart w:id="116" w:name="ref-labourm2020"/>
     <w:p>
       <w:pPr>
         <w:pStyle w:val="Bibliography"/>
@@ -13900,13 +14238,59 @@
         <w:t xml:space="preserve">2020. ONS.</w:t>
       </w:r>
     </w:p>
-    <w:bookmarkEnd w:id="113"/>
-    <w:bookmarkStart w:id="115" w:name="ref-machin2023"/>
+    <w:bookmarkEnd w:id="116"/>
+    <w:bookmarkStart w:id="118" w:name="ref-lee2022"/>
     <w:p>
       <w:pPr>
         <w:pStyle w:val="Bibliography"/>
       </w:pPr>
       <w:r>
+        <w:t xml:space="preserve">Lee, Mark, Eric Whitsel, Christy Avery, Timothy M. Hughes, Michael E. Griswold, Sanaz Sedaghat, Rebecca F. Gottesman, Thomas H. Mosley, Gerardo Heiss, and Pamela L. Lutsey. 2022.</w:t>
+      </w:r>
+      <w:r>
+        <w:t xml:space="preserve"> </w:t>
+      </w:r>
+      <w:r>
+        <w:t xml:space="preserve">“Variation in Population Attributable Fraction of Dementia Associated With Potentially Modifiable Risk Factors by Race and Ethnicity in the US.”</w:t>
+      </w:r>
+      <w:r>
+        <w:t xml:space="preserve"> </w:t>
+      </w:r>
+      <w:r>
+        <w:rPr>
+          <w:iCs/>
+          <w:i/>
+        </w:rPr>
+        <w:t xml:space="preserve">JAMA Network Open</w:t>
+      </w:r>
+      <w:r>
+        <w:t xml:space="preserve"> </w:t>
+      </w:r>
+      <w:r>
+        <w:t xml:space="preserve">5 (7): e2219672.</w:t>
+      </w:r>
+      <w:r>
+        <w:t xml:space="preserve"> </w:t>
+      </w:r>
+      <w:hyperlink r:id="rId117">
+        <w:r>
+          <w:rPr>
+            <w:rStyle w:val="Hyperlink"/>
+          </w:rPr>
+          <w:t xml:space="preserve">https://doi.org/10.1001/jamanetworkopen.2022.19672</w:t>
+        </w:r>
+      </w:hyperlink>
+      <w:r>
+        <w:t xml:space="preserve">.</w:t>
+      </w:r>
+    </w:p>
+    <w:bookmarkEnd w:id="118"/>
+    <w:bookmarkStart w:id="120" w:name="ref-machin2023"/>
+    <w:p>
+      <w:pPr>
+        <w:pStyle w:val="Bibliography"/>
+      </w:pPr>
+      <w:r>
         <w:t xml:space="preserve">Machin, Steven, and Jonathan Wadsworth. 2023.</w:t>
       </w:r>
       <w:r>
@@ -13918,7 +14302,7 @@
       <w:r>
         <w:t xml:space="preserve"> </w:t>
       </w:r>
-      <w:hyperlink r:id="rId114">
+      <w:hyperlink r:id="rId119">
         <w:r>
           <w:rPr>
             <w:rStyle w:val="Hyperlink"/>
@@ -13927,8 +14311,54 @@
         </w:r>
       </w:hyperlink>
     </w:p>
-    <w:bookmarkEnd w:id="115"/>
-    <w:bookmarkStart w:id="117" w:name="ref-mccloud2023"/>
+    <w:bookmarkEnd w:id="120"/>
+    <w:bookmarkStart w:id="122" w:name="ref-mattli2019"/>
+    <w:p>
+      <w:pPr>
+        <w:pStyle w:val="Bibliography"/>
+      </w:pPr>
+      <w:r>
+        <w:t xml:space="preserve">Mattli, Renato, Simon Wieser, Nicole Probst-Hensch, Arno Schmidt-Trucksäss, and Matthias Schwenkglenks. 2019.</w:t>
+      </w:r>
+      <w:r>
+        <w:t xml:space="preserve"> </w:t>
+      </w:r>
+      <w:r>
+        <w:t xml:space="preserve">“Physical Inactivity Caused Economic Burden Depends on Regional Cultural Differences.”</w:t>
+      </w:r>
+      <w:r>
+        <w:t xml:space="preserve"> </w:t>
+      </w:r>
+      <w:r>
+        <w:rPr>
+          <w:iCs/>
+          <w:i/>
+        </w:rPr>
+        <w:t xml:space="preserve">Scandinavian Journal of Medicine &amp; Science in Sports</w:t>
+      </w:r>
+      <w:r>
+        <w:t xml:space="preserve"> </w:t>
+      </w:r>
+      <w:r>
+        <w:t xml:space="preserve">29 (1): 95–104.</w:t>
+      </w:r>
+      <w:r>
+        <w:t xml:space="preserve"> </w:t>
+      </w:r>
+      <w:hyperlink r:id="rId121">
+        <w:r>
+          <w:rPr>
+            <w:rStyle w:val="Hyperlink"/>
+          </w:rPr>
+          <w:t xml:space="preserve">https://doi.org/10.1111/sms.13311</w:t>
+        </w:r>
+      </w:hyperlink>
+      <w:r>
+        <w:t xml:space="preserve">.</w:t>
+      </w:r>
+    </w:p>
+    <w:bookmarkEnd w:id="122"/>
+    <w:bookmarkStart w:id="124" w:name="ref-mccloud2023"/>
     <w:p>
       <w:pPr>
         <w:pStyle w:val="Bibliography"/>
@@ -13961,7 +14391,7 @@
       <w:r>
         <w:t xml:space="preserve"> </w:t>
       </w:r>
-      <w:hyperlink r:id="rId116">
+      <w:hyperlink r:id="rId123">
         <w:r>
           <w:rPr>
             <w:rStyle w:val="Hyperlink"/>
@@ -13973,8 +14403,8 @@
         <w:t xml:space="preserve">.</w:t>
       </w:r>
     </w:p>
-    <w:bookmarkEnd w:id="117"/>
-    <w:bookmarkStart w:id="119" w:name="ref-multinom2017"/>
+    <w:bookmarkEnd w:id="124"/>
+    <w:bookmarkStart w:id="126" w:name="ref-multinom2017"/>
     <w:p>
       <w:pPr>
         <w:pStyle w:val="Bibliography"/>
@@ -13991,7 +14421,7 @@
       <w:r>
         <w:t xml:space="preserve"> </w:t>
       </w:r>
-      <w:hyperlink r:id="rId118">
+      <w:hyperlink r:id="rId125">
         <w:r>
           <w:rPr>
             <w:rStyle w:val="Hyperlink"/>
@@ -14003,8 +14433,8 @@
         <w:t xml:space="preserve">.</w:t>
       </w:r>
     </w:p>
-    <w:bookmarkEnd w:id="119"/>
-    <w:bookmarkStart w:id="121" w:name="ref-platt2021"/>
+    <w:bookmarkEnd w:id="126"/>
+    <w:bookmarkStart w:id="128" w:name="ref-platt2021"/>
     <w:p>
       <w:pPr>
         <w:pStyle w:val="Bibliography"/>
@@ -14037,7 +14467,7 @@
       <w:r>
         <w:t xml:space="preserve"> </w:t>
       </w:r>
-      <w:hyperlink r:id="rId120">
+      <w:hyperlink r:id="rId127">
         <w:r>
           <w:rPr>
             <w:rStyle w:val="Hyperlink"/>
@@ -14049,8 +14479,8 @@
         <w:t xml:space="preserve">.</w:t>
       </w:r>
     </w:p>
-    <w:bookmarkEnd w:id="121"/>
-    <w:bookmarkStart w:id="123" w:name="ref-plotnikova2020"/>
+    <w:bookmarkEnd w:id="128"/>
+    <w:bookmarkStart w:id="130" w:name="ref-plotnikova2020"/>
     <w:p>
       <w:pPr>
         <w:pStyle w:val="Bibliography"/>
@@ -14083,7 +14513,7 @@
       <w:r>
         <w:t xml:space="preserve"> </w:t>
       </w:r>
-      <w:hyperlink r:id="rId122">
+      <w:hyperlink r:id="rId129">
         <w:r>
           <w:rPr>
             <w:rStyle w:val="Hyperlink"/>
@@ -14095,8 +14525,8 @@
         <w:t xml:space="preserve">.</w:t>
       </w:r>
     </w:p>
-    <w:bookmarkEnd w:id="123"/>
-    <w:bookmarkStart w:id="125" w:name="ref-roberts2022"/>
+    <w:bookmarkEnd w:id="130"/>
+    <w:bookmarkStart w:id="132" w:name="ref-roberts2022"/>
     <w:p>
       <w:pPr>
         <w:pStyle w:val="Bibliography"/>
@@ -14129,7 +14559,7 @@
       <w:r>
         <w:t xml:space="preserve"> </w:t>
       </w:r>
-      <w:hyperlink r:id="rId124">
+      <w:hyperlink r:id="rId131">
         <w:r>
           <w:rPr>
             <w:rStyle w:val="Hyperlink"/>
@@ -14141,8 +14571,8 @@
         <w:t xml:space="preserve">.</w:t>
       </w:r>
     </w:p>
-    <w:bookmarkEnd w:id="125"/>
-    <w:bookmarkStart w:id="127" w:name="ref-roelfs2011"/>
+    <w:bookmarkEnd w:id="132"/>
+    <w:bookmarkStart w:id="134" w:name="ref-roelfs2011"/>
     <w:p>
       <w:pPr>
         <w:pStyle w:val="Bibliography"/>
@@ -14175,7 +14605,7 @@
       <w:r>
         <w:t xml:space="preserve"> </w:t>
       </w:r>
-      <w:hyperlink r:id="rId126">
+      <w:hyperlink r:id="rId133">
         <w:r>
           <w:rPr>
             <w:rStyle w:val="Hyperlink"/>
@@ -14187,8 +14617,8 @@
         <w:t xml:space="preserve">.</w:t>
       </w:r>
     </w:p>
-    <w:bookmarkEnd w:id="127"/>
-    <w:bookmarkStart w:id="129" w:name="ref-schwarz1978"/>
+    <w:bookmarkEnd w:id="134"/>
+    <w:bookmarkStart w:id="136" w:name="ref-schwarz1978"/>
     <w:p>
       <w:pPr>
         <w:pStyle w:val="Bibliography"/>
@@ -14221,7 +14651,7 @@
       <w:r>
         <w:t xml:space="preserve"> </w:t>
       </w:r>
-      <w:hyperlink r:id="rId128">
+      <w:hyperlink r:id="rId135">
         <w:r>
           <w:rPr>
             <w:rStyle w:val="Hyperlink"/>
@@ -14233,13 +14663,59 @@
         <w:t xml:space="preserve">.</w:t>
       </w:r>
     </w:p>
-    <w:bookmarkEnd w:id="129"/>
-    <w:bookmarkStart w:id="131" w:name="ref-tinson2022"/>
+    <w:bookmarkEnd w:id="136"/>
+    <w:bookmarkStart w:id="138" w:name="ref-thokala2020"/>
     <w:p>
       <w:pPr>
         <w:pStyle w:val="Bibliography"/>
       </w:pPr>
       <w:r>
+        <w:t xml:space="preserve">Thokala, Praveen, Peter Dodd, Hassan Baalbaki, Alan Brennan, Simon Dixon, and Kinga Lowrie. 2020.</w:t>
+      </w:r>
+      <w:r>
+        <w:t xml:space="preserve"> </w:t>
+      </w:r>
+      <w:r>
+        <w:t xml:space="preserve">“Developing Markov Models From Real-World Data: A Case Study of Heart Failure Modeling Using Administrative Data.”</w:t>
+      </w:r>
+      <w:r>
+        <w:t xml:space="preserve"> </w:t>
+      </w:r>
+      <w:r>
+        <w:rPr>
+          <w:iCs/>
+          <w:i/>
+        </w:rPr>
+        <w:t xml:space="preserve">Value in Health</w:t>
+      </w:r>
+      <w:r>
+        <w:t xml:space="preserve"> </w:t>
+      </w:r>
+      <w:r>
+        <w:t xml:space="preserve">23 (6): 743–50.</w:t>
+      </w:r>
+      <w:r>
+        <w:t xml:space="preserve"> </w:t>
+      </w:r>
+      <w:hyperlink r:id="rId137">
+        <w:r>
+          <w:rPr>
+            <w:rStyle w:val="Hyperlink"/>
+          </w:rPr>
+          <w:t xml:space="preserve">https://doi.org/10.1016/j.jval.2020.02.012</w:t>
+        </w:r>
+      </w:hyperlink>
+      <w:r>
+        <w:t xml:space="preserve">.</w:t>
+      </w:r>
+    </w:p>
+    <w:bookmarkEnd w:id="138"/>
+    <w:bookmarkStart w:id="140" w:name="ref-tinson2022"/>
+    <w:p>
+      <w:pPr>
+        <w:pStyle w:val="Bibliography"/>
+      </w:pPr>
+      <w:r>
         <w:t xml:space="preserve">Tinson, Adam, Alice Major, and David Finch. 2022.</w:t>
       </w:r>
       <w:r>
@@ -14251,7 +14727,7 @@
       <w:r>
         <w:t xml:space="preserve"> </w:t>
       </w:r>
-      <w:hyperlink r:id="rId130">
+      <w:hyperlink r:id="rId139">
         <w:r>
           <w:rPr>
             <w:rStyle w:val="Hyperlink"/>
@@ -14263,8 +14739,80 @@
         <w:t xml:space="preserve">.</w:t>
       </w:r>
     </w:p>
-    <w:bookmarkEnd w:id="131"/>
-    <w:bookmarkStart w:id="133" w:name="ref-ware1996"/>
+    <w:bookmarkEnd w:id="140"/>
+    <w:bookmarkStart w:id="142" w:name="ref-ucar2019"/>
+    <w:p>
+      <w:pPr>
+        <w:pStyle w:val="Bibliography"/>
+      </w:pPr>
+      <w:r>
+        <w:t xml:space="preserve">Ucar, Iñaki, Bart Smeets, and Arturo Azcorra. 2019.</w:t>
+      </w:r>
+      <w:r>
+        <w:t xml:space="preserve"> </w:t>
+      </w:r>
+      <w:r>
+        <w:t xml:space="preserve">“</w:t>
+      </w:r>
+      <w:r>
+        <w:rPr>
+          <w:bCs/>
+          <w:b/>
+        </w:rPr>
+        <w:t xml:space="preserve">Simmer</w:t>
+      </w:r>
+      <w:r>
+        <w:t xml:space="preserve"> </w:t>
+      </w:r>
+      <w:r>
+        <w:t xml:space="preserve">: Discrete-Event Simulation for</w:t>
+      </w:r>
+      <w:r>
+        <w:t xml:space="preserve"> </w:t>
+      </w:r>
+      <w:r>
+        <w:rPr>
+          <w:iCs/>
+          <w:i/>
+        </w:rPr>
+        <w:t xml:space="preserve">R</w:t>
+      </w:r>
+      <w:r>
+        <w:t xml:space="preserve">.”</w:t>
+      </w:r>
+      <w:r>
+        <w:t xml:space="preserve"> </w:t>
+      </w:r>
+      <w:r>
+        <w:rPr>
+          <w:iCs/>
+          <w:i/>
+        </w:rPr>
+        <w:t xml:space="preserve">Journal of Statistical Software</w:t>
+      </w:r>
+      <w:r>
+        <w:t xml:space="preserve"> </w:t>
+      </w:r>
+      <w:r>
+        <w:t xml:space="preserve">90 (2).</w:t>
+      </w:r>
+      <w:r>
+        <w:t xml:space="preserve"> </w:t>
+      </w:r>
+      <w:hyperlink r:id="rId141">
+        <w:r>
+          <w:rPr>
+            <w:rStyle w:val="Hyperlink"/>
+          </w:rPr>
+          <w:t xml:space="preserve">https://doi.org/10.18637/jss.v090.i02</w:t>
+        </w:r>
+      </w:hyperlink>
+      <w:r>
+        <w:t xml:space="preserve">.</w:t>
+      </w:r>
+    </w:p>
+    <w:bookmarkEnd w:id="142"/>
+    <w:bookmarkStart w:id="144" w:name="ref-ware1996"/>
     <w:p>
       <w:pPr>
         <w:pStyle w:val="Bibliography"/>
@@ -14297,7 +14845,7 @@
       <w:r>
         <w:t xml:space="preserve"> </w:t>
       </w:r>
-      <w:hyperlink r:id="rId132">
+      <w:hyperlink r:id="rId143">
         <w:r>
           <w:rPr>
             <w:rStyle w:val="Hyperlink"/>
@@ -14309,8 +14857,8 @@
         <w:t xml:space="preserve">.</w:t>
       </w:r>
     </w:p>
-    <w:bookmarkEnd w:id="133"/>
-    <w:bookmarkStart w:id="135" w:name="ref-wilson2015"/>
+    <w:bookmarkEnd w:id="144"/>
+    <w:bookmarkStart w:id="146" w:name="ref-wilson2015"/>
     <w:p>
       <w:pPr>
         <w:pStyle w:val="Bibliography"/>
@@ -14343,7 +14891,7 @@
       <w:r>
         <w:t xml:space="preserve"> </w:t>
       </w:r>
-      <w:hyperlink r:id="rId134">
+      <w:hyperlink r:id="rId145">
         <w:r>
           <w:rPr>
             <w:rStyle w:val="Hyperlink"/>
@@ -14355,30 +14903,105 @@
         <w:t xml:space="preserve">.</w:t>
       </w:r>
     </w:p>
-    <w:bookmarkEnd w:id="135"/>
-    <w:bookmarkEnd w:id="136"/>
+    <w:bookmarkEnd w:id="146"/>
+    <w:bookmarkStart w:id="148" w:name="ref-wreede2011"/>
+    <w:p>
+      <w:pPr>
+        <w:pStyle w:val="Bibliography"/>
+      </w:pPr>
+      <w:r>
+        <w:t xml:space="preserve">Wreede, Liesbeth C. De, Marta Fiocco, and Hein Putter. 2011.</w:t>
+      </w:r>
+      <w:r>
+        <w:t xml:space="preserve"> </w:t>
+      </w:r>
+      <w:r>
+        <w:t xml:space="preserve">“</w:t>
+      </w:r>
+      <w:r>
+        <w:rPr>
+          <w:bCs/>
+          <w:b/>
+        </w:rPr>
+        <w:t xml:space="preserve">Mstate</w:t>
+      </w:r>
+      <w:r>
+        <w:t xml:space="preserve"> </w:t>
+      </w:r>
+      <w:r>
+        <w:t xml:space="preserve">: An</w:t>
+      </w:r>
+      <w:r>
+        <w:t xml:space="preserve"> </w:t>
+      </w:r>
+      <w:r>
+        <w:rPr>
+          <w:iCs/>
+          <w:i/>
+        </w:rPr>
+        <w:t xml:space="preserve">R</w:t>
+      </w:r>
+      <w:r>
+        <w:t xml:space="preserve"> </w:t>
+      </w:r>
+      <w:r>
+        <w:t xml:space="preserve">Package for the Analysis of Competing Risks and Multi-State Models.”</w:t>
+      </w:r>
+      <w:r>
+        <w:t xml:space="preserve"> </w:t>
+      </w:r>
+      <w:r>
+        <w:rPr>
+          <w:iCs/>
+          <w:i/>
+        </w:rPr>
+        <w:t xml:space="preserve">Journal of Statistical Software</w:t>
+      </w:r>
+      <w:r>
+        <w:t xml:space="preserve"> </w:t>
+      </w:r>
+      <w:r>
+        <w:t xml:space="preserve">38 (7).</w:t>
+      </w:r>
+      <w:r>
+        <w:t xml:space="preserve"> </w:t>
+      </w:r>
+      <w:hyperlink r:id="rId147">
+        <w:r>
+          <w:rPr>
+            <w:rStyle w:val="Hyperlink"/>
+          </w:rPr>
+          <w:t xml:space="preserve">https://doi.org/10.18637/jss.v038.i07</w:t>
+        </w:r>
+      </w:hyperlink>
+      <w:r>
+        <w:t xml:space="preserve">.</w:t>
+      </w:r>
+    </w:p>
+    <w:bookmarkEnd w:id="148"/>
+    <w:bookmarkEnd w:id="149"/>
     <w:p>
       <w:r>
         <w:br w:type="page"/>
       </w:r>
     </w:p>
-    <w:bookmarkEnd w:id="137"/>
-    <w:bookmarkStart w:id="154" w:name="appendices"/>
+    <w:bookmarkEnd w:id="150"/>
+    <w:bookmarkStart w:id="167" w:name="appendices"/>
     <w:p>
       <w:pPr>
         <w:pStyle w:val="Heading1"/>
       </w:pPr>
       <w:r>
-        <w:t xml:space="preserve">8. Appendices</w:t>
-      </w:r>
-    </w:p>
-    <w:bookmarkStart w:id="138" w:name="X12350f58b1f624744f31d8a57b743142870cf14"/>
+        <w:t xml:space="preserve">9. Appendices</w:t>
+      </w:r>
+    </w:p>
+    <w:bookmarkStart w:id="151" w:name="X12350f58b1f624744f31d8a57b743142870cf14"/>
     <w:p>
       <w:pPr>
         <w:pStyle w:val="Heading2"/>
       </w:pPr>
       <w:r>
-        <w:t xml:space="preserve">8.1 Appendix A: Further discussion of conditions the model needs to satisfy</w:t>
+        <w:t xml:space="preserve">9.1 Appendix A: Further discussion of conditions the model needs to satisfy</w:t>
       </w:r>
     </w:p>
     <w:p>
@@ -14531,14 +15154,14 @@
         <w:t xml:space="preserve">Condition (5) suggests that, in addition to including the factors implied by conditions 2-4 in the model, it should be possible to decide to add additional variables to this basic specification, which allows for the effect of these additional variables on economic (in)activity states to be estimated, assuming conditions 2-4 are adequately controlled for. Within this paper, we refer to the model that includes current status (condition 2), age (condition 3) and sex (condition 4) as our foundational model, and models which add one or more additional variables of interest to the predictor side of the model as our extended models. It is by comparing scenarios in an extended model, where the variable or variables of interest are changed to one of two conditions, but the foundational model variables are kept constant, that we will be able to produce estimates of the contribution of these variables of interest to economic (in)activity states overall.</w:t>
       </w:r>
     </w:p>
-    <w:bookmarkEnd w:id="138"/>
-    <w:bookmarkStart w:id="144" w:name="X8572092a2b7024f13d529ecde1c44fcaec3c299"/>
+    <w:bookmarkEnd w:id="151"/>
+    <w:bookmarkStart w:id="158" w:name="X8572092a2b7024f13d529ecde1c44fcaec3c299"/>
     <w:p>
       <w:pPr>
         <w:pStyle w:val="Heading2"/>
       </w:pPr>
       <w:r>
-        <w:t xml:space="preserve">8.2 Appendix B: Further discussion of generalised linear modelling and model simulation considerations</w:t>
+        <w:t xml:space="preserve">9.2 Appendix B: Further discussion of generalised linear modelling and model simulation considerations</w:t>
       </w:r>
     </w:p>
     <w:p>
@@ -14605,13 +15228,13 @@
         <w:t xml:space="preserve">.</w:t>
       </w:r>
     </w:p>
-    <w:bookmarkStart w:id="139" w:name="overview-of-what-models-contain"/>
+    <w:bookmarkStart w:id="152" w:name="overview-of-what-models-contain"/>
     <w:p>
       <w:pPr>
         <w:pStyle w:val="Heading3"/>
       </w:pPr>
       <w:r>
-        <w:t xml:space="preserve">8.2.1 Overview of what models contain</w:t>
+        <w:t xml:space="preserve">9.2.1 Overview of what models contain</w:t>
       </w:r>
     </w:p>
     <w:p>
@@ -16061,14 +16684,14 @@
         <w:t xml:space="preserve">.</w:t>
       </w:r>
     </w:p>
-    <w:bookmarkEnd w:id="139"/>
-    <w:bookmarkStart w:id="140" w:name="selecting-between-model-specifications"/>
+    <w:bookmarkEnd w:id="152"/>
+    <w:bookmarkStart w:id="153" w:name="selecting-between-model-specifications"/>
     <w:p>
       <w:pPr>
         <w:pStyle w:val="Heading3"/>
       </w:pPr>
       <w:r>
-        <w:t xml:space="preserve">8.2.2 Selecting between model specifications</w:t>
+        <w:t xml:space="preserve">9.2.2 Selecting between model specifications</w:t>
       </w:r>
     </w:p>
     <w:p>
@@ -16153,14 +16776,14 @@
         <w:t xml:space="preserve">model specifications.</w:t>
       </w:r>
     </w:p>
-    <w:bookmarkEnd w:id="140"/>
-    <w:bookmarkStart w:id="141" w:name="Xeb6c5090fcfba3632a9c5ae0505985c2627d8f5"/>
+    <w:bookmarkEnd w:id="153"/>
+    <w:bookmarkStart w:id="154" w:name="Xeb6c5090fcfba3632a9c5ae0505985c2627d8f5"/>
     <w:p>
       <w:pPr>
         <w:pStyle w:val="Heading3"/>
       </w:pPr>
       <w:r>
-        <w:t xml:space="preserve">8.2.3 Simulation to quantify the effects of specific factors</w:t>
+        <w:t xml:space="preserve">9.2.3 Simulation to quantify the effects of specific factors</w:t>
       </w:r>
     </w:p>
     <w:p>
@@ -18149,14 +18772,14 @@
         <w:t xml:space="preserve">); and below 0 if the probability is estimated to be higher in the control than the treatment condition.</w:t>
       </w:r>
     </w:p>
-    <w:bookmarkEnd w:id="141"/>
-    <w:bookmarkStart w:id="142" w:name="X8af656ec51fc0d38268e36ee71211b0e1950d33"/>
+    <w:bookmarkEnd w:id="154"/>
+    <w:bookmarkStart w:id="155" w:name="X8af656ec51fc0d38268e36ee71211b0e1950d33"/>
     <w:p>
       <w:pPr>
         <w:pStyle w:val="Heading3"/>
       </w:pPr>
       <w:r>
-        <w:t xml:space="preserve">8.2.4 Moving from individual level to population level estimates</w:t>
+        <w:t xml:space="preserve">9.2.4 Moving from individual level to population level estimates</w:t>
       </w:r>
     </w:p>
     <w:p>
@@ -19262,14 +19885,14 @@
         <w:t xml:space="preserve">, the sum of all row-wise probabilities must equal 1.</w:t>
       </w:r>
     </w:p>
-    <w:bookmarkEnd w:id="142"/>
-    <w:bookmarkStart w:id="143" w:name="Xa4a2d187f42a5433c062309644e78695f0519ff"/>
+    <w:bookmarkEnd w:id="155"/>
+    <w:bookmarkStart w:id="156" w:name="Xa4a2d187f42a5433c062309644e78695f0519ff"/>
     <w:p>
       <w:pPr>
         <w:pStyle w:val="Heading3"/>
       </w:pPr>
       <w:r>
-        <w:t xml:space="preserve">8.2.5 Using the approach to estimate PAFs and SAFs</w:t>
+        <w:t xml:space="preserve">9.2.5 Using the approach to estimate PAFs and SAFs</w:t>
       </w:r>
     </w:p>
     <w:p>
@@ -19645,15 +20268,14 @@
         <w:t xml:space="preserve">of factors within the model can be used to estimate the related sequential attributable fractions (SAFs) of the marginal contributions of any specific faction given the presence or absence of other factors of interest.</w:t>
       </w:r>
     </w:p>
-    <w:bookmarkEnd w:id="143"/>
-    <w:bookmarkEnd w:id="144"/>
-    <w:bookmarkStart w:id="145" w:name="X2b9e851844c9614a92823efb49bce55e866077d"/>
-    <w:p>
-      <w:pPr>
-        <w:pStyle w:val="Heading2"/>
-      </w:pPr>
-      <w:r>
-        <w:t xml:space="preserve">8.3 Including continuous variables in the model</w:t>
+    <w:bookmarkEnd w:id="156"/>
+    <w:bookmarkStart w:id="157" w:name="X2b9e851844c9614a92823efb49bce55e866077d"/>
+    <w:p>
+      <w:pPr>
+        <w:pStyle w:val="Heading3"/>
+      </w:pPr>
+      <w:r>
+        <w:t xml:space="preserve">9.2.6 Including continuous variables in the model</w:t>
       </w:r>
     </w:p>
     <w:p>
@@ -19751,23 +20373,24 @@
         <w:t xml:space="preserve">direction.</w:t>
       </w:r>
     </w:p>
-    <w:bookmarkEnd w:id="145"/>
-    <w:bookmarkStart w:id="150" w:name="Xe662fb392869c14754d61f65ed5591797da6847"/>
+    <w:bookmarkEnd w:id="157"/>
+    <w:bookmarkEnd w:id="158"/>
+    <w:bookmarkStart w:id="163" w:name="Xe662fb392869c14754d61f65ed5591797da6847"/>
     <w:p>
       <w:pPr>
         <w:pStyle w:val="Heading2"/>
       </w:pPr>
       <w:r>
-        <w:t xml:space="preserve">8.4 Appendix C: Illustrative individual level vignettes</w:t>
-      </w:r>
-    </w:p>
-    <w:bookmarkStart w:id="146" w:name="predictive-accuracy-2"/>
+        <w:t xml:space="preserve">9.3 Appendix C: Illustrative individual level vignettes</w:t>
+      </w:r>
+    </w:p>
+    <w:bookmarkStart w:id="159" w:name="predictive-accuracy-2"/>
     <w:p>
       <w:pPr>
         <w:pStyle w:val="Heading4"/>
       </w:pPr>
       <w:r>
-        <w:t xml:space="preserve">8.4.0.1 Predictive accuracy</w:t>
+        <w:t xml:space="preserve">9.3.0.1 Predictive accuracy</w:t>
       </w:r>
     </w:p>
     <w:p>
@@ -19805,14 +20428,14 @@
         <w:t xml:space="preserve">for the foundational model, when both are assessed using the data used to fit them, showing a marginal improvement in fit associated with including this variable.</w:t>
       </w:r>
     </w:p>
-    <w:bookmarkEnd w:id="146"/>
-    <w:bookmarkStart w:id="149" w:name="X96c274078078783c0f9610a64a6dfaa9f42c155"/>
+    <w:bookmarkEnd w:id="159"/>
+    <w:bookmarkStart w:id="162" w:name="X96c274078078783c0f9610a64a6dfaa9f42c155"/>
     <w:p>
       <w:pPr>
         <w:pStyle w:val="Heading4"/>
       </w:pPr>
       <w:r>
-        <w:t xml:space="preserve">8.4.0.2 Vignette examples: Predicted effects of health</w:t>
+        <w:t xml:space="preserve">9.3.0.2 Vignette examples: Predicted effects of health</w:t>
       </w:r>
     </w:p>
     <w:p>
@@ -19884,7 +20507,7 @@
         </w:r>
       </w:hyperlink>
     </w:p>
-    <w:bookmarkStart w:id="147" w:name="tbl-vignettes-health-discrete"/>
+    <w:bookmarkStart w:id="160" w:name="tbl-vignettes-health-discrete"/>
     <w:p>
       <w:pPr>
         <w:pStyle w:val="TableCaption"/>
@@ -23268,7 +23891,7 @@
         </w:tc>
       </w:tr>
     </w:tbl>
-    <w:bookmarkEnd w:id="147"/>
+    <w:bookmarkEnd w:id="160"/>
     <w:p>
       <w:pPr>
         <w:pStyle w:val="BodyText"/>
@@ -23291,7 +23914,7 @@
         <w:t xml:space="preserve">:</w:t>
       </w:r>
     </w:p>
-    <w:bookmarkStart w:id="148" w:name="tbl-hlth-disc-diffs"/>
+    <w:bookmarkStart w:id="161" w:name="tbl-hlth-disc-diffs"/>
     <w:p>
       <w:pPr>
         <w:pStyle w:val="TableCaption"/>
@@ -24910,7 +25533,7 @@
         </w:tc>
       </w:tr>
     </w:tbl>
-    <w:bookmarkEnd w:id="148"/>
+    <w:bookmarkEnd w:id="161"/>
     <w:p>
       <w:pPr>
         <w:pStyle w:val="BodyText"/>
@@ -24934,15 +25557,15 @@
         <w:t xml:space="preserve">on the absolute changes in probability of being in each of these states therefore differs quite a lot by individual characteristics. For example, the effect of a long term condition on the probability of being predicted to be Inactive long-term sick ranges from around 45% for some vignette scenarios to less than 1% for others.</w:t>
       </w:r>
     </w:p>
-    <w:bookmarkEnd w:id="149"/>
-    <w:bookmarkEnd w:id="150"/>
-    <w:bookmarkStart w:id="153" w:name="Xb5b2e21699cb7ed643aa419ee83b66ef1072a36"/>
+    <w:bookmarkEnd w:id="162"/>
+    <w:bookmarkEnd w:id="163"/>
+    <w:bookmarkStart w:id="166" w:name="Xb5b2e21699cb7ed643aa419ee83b66ef1072a36"/>
     <w:p>
       <w:pPr>
         <w:pStyle w:val="Heading2"/>
       </w:pPr>
       <w:r>
-        <w:t xml:space="preserve">8.5 Appendix D: Out-of-sample predictive scores for different foundational model specifications</w:t>
+        <w:t xml:space="preserve">9.4 Appendix D: Out-of-sample predictive scores for different foundational model specifications</w:t>
       </w:r>
     </w:p>
     <w:p>
@@ -25196,7 +25819,7 @@
         <w:t xml:space="preserve">was used instead. This is why this particular specification was used as the foundational model specification, even though the reasons for preferring this specification to similar alternatives are not compelling.</w:t>
       </w:r>
     </w:p>
-    <w:bookmarkStart w:id="151" w:name="tbl-aic-bic-fnd-health-only"/>
+    <w:bookmarkStart w:id="164" w:name="tbl-aic-bic-fnd-health-only"/>
     <w:p>
       <w:pPr>
         <w:pStyle w:val="TableCaption"/>
@@ -25891,7 +26514,7 @@
         </w:tc>
       </w:tr>
     </w:tbl>
-    <w:bookmarkEnd w:id="151"/>
+    <w:bookmarkEnd w:id="164"/>
     <w:p>
       <w:pPr>
         <w:pStyle w:val="BodyText"/>
@@ -26013,26 +26636,362 @@
         <w:t xml:space="preserve">The above process will be repeated 50 times (as the models take some time to run)</w:t>
       </w:r>
     </w:p>
-    <w:bookmarkStart w:id="152" w:name="tbl-oos-fnd"/>
+    <w:bookmarkStart w:id="165" w:name="tbl-oos-fnd"/>
+    <w:p>
+      <w:pPr>
+        <w:pStyle w:val="TableCaption"/>
+      </w:pPr>
+      <w:r>
+        <w:t xml:space="preserve">Table 15: Out of sample predictive accuracy of four foundational model specifications, each based on 50 replicates. All accuracies scores are out of 100,000. lql and uql refer to lower quartile and upper quartile respectively.</w:t>
+      </w:r>
+    </w:p>
+    <w:tbl>
+      <w:tblPr>
+        <w:tblStyle w:val="Table"/>
+        <w:tblW w:type="auto" w:w="0"/>
+        <w:tblLook w:firstRow="1" w:lastRow="0" w:firstColumn="0" w:lastColumn="0" w:noHBand="0" w:noVBand="0" w:val="0020"/>
+        <w:jc w:val="start"/>
+        <w:tblCaption w:val="Table 15: Out of sample predictive accuracy of four foundational model specifications, each based on 50 replicates. All accuracies scores are out of 100,000. lql and uql refer to lower quartile and upper quartile respectively."/>
+      </w:tblPr>
+      <w:tblGrid>
+        <w:gridCol w:w="1584"/>
+        <w:gridCol w:w="1584"/>
+        <w:gridCol w:w="1584"/>
+        <w:gridCol w:w="1584"/>
+        <w:gridCol w:w="1584"/>
+      </w:tblGrid>
+      <w:tr>
+        <w:trPr>
+          <w:tblHeader w:val="true"/>
+        </w:trPr>
+        <w:tc>
+          <w:tcPr/>
+          <w:p>
+            <w:pPr>
+              <w:pStyle w:val="Compact"/>
+              <w:jc w:val="left"/>
+            </w:pPr>
+            <w:r>
+              <w:t xml:space="preserve">mdl</w:t>
+            </w:r>
+          </w:p>
+        </w:tc>
+        <w:tc>
+          <w:tcPr/>
+          <w:p>
+            <w:pPr>
+              <w:pStyle w:val="Compact"/>
+              <w:jc w:val="right"/>
+            </w:pPr>
+            <w:r>
+              <w:t xml:space="preserve">lql</w:t>
+            </w:r>
+          </w:p>
+        </w:tc>
+        <w:tc>
+          <w:tcPr/>
+          <w:p>
+            <w:pPr>
+              <w:pStyle w:val="Compact"/>
+              <w:jc w:val="right"/>
+            </w:pPr>
+            <w:r>
+              <w:t xml:space="preserve">median</w:t>
+            </w:r>
+          </w:p>
+        </w:tc>
+        <w:tc>
+          <w:tcPr/>
+          <w:p>
+            <w:pPr>
+              <w:pStyle w:val="Compact"/>
+              <w:jc w:val="right"/>
+            </w:pPr>
+            <w:r>
+              <w:t xml:space="preserve">mean</w:t>
+            </w:r>
+          </w:p>
+        </w:tc>
+        <w:tc>
+          <w:tcPr/>
+          <w:p>
+            <w:pPr>
+              <w:pStyle w:val="Compact"/>
+              <w:jc w:val="right"/>
+            </w:pPr>
+            <w:r>
+              <w:t xml:space="preserve">uql</w:t>
+            </w:r>
+          </w:p>
+        </w:tc>
+      </w:tr>
+      <w:tr>
+        <w:tc>
+          <w:tcPr/>
+          <w:p>
+            <w:pPr>
+              <w:pStyle w:val="Compact"/>
+              <w:jc w:val="left"/>
+            </w:pPr>
+            <w:r>
+              <w:t xml:space="preserve">fnd_04</w:t>
+            </w:r>
+          </w:p>
+        </w:tc>
+        <w:tc>
+          <w:tcPr/>
+          <w:p>
+            <w:pPr>
+              <w:pStyle w:val="Compact"/>
+              <w:jc w:val="right"/>
+            </w:pPr>
+            <w:r>
+              <w:t xml:space="preserve">78395.76</w:t>
+            </w:r>
+          </w:p>
+        </w:tc>
+        <w:tc>
+          <w:tcPr/>
+          <w:p>
+            <w:pPr>
+              <w:pStyle w:val="Compact"/>
+              <w:jc w:val="right"/>
+            </w:pPr>
+            <w:r>
+              <w:t xml:space="preserve">78450.24</w:t>
+            </w:r>
+          </w:p>
+        </w:tc>
+        <w:tc>
+          <w:tcPr/>
+          <w:p>
+            <w:pPr>
+              <w:pStyle w:val="Compact"/>
+              <w:jc w:val="right"/>
+            </w:pPr>
+            <w:r>
+              <w:t xml:space="preserve">78449.84</w:t>
+            </w:r>
+          </w:p>
+        </w:tc>
+        <w:tc>
+          <w:tcPr/>
+          <w:p>
+            <w:pPr>
+              <w:pStyle w:val="Compact"/>
+              <w:jc w:val="right"/>
+            </w:pPr>
+            <w:r>
+              <w:t xml:space="preserve">78510.17</w:t>
+            </w:r>
+          </w:p>
+        </w:tc>
+      </w:tr>
+      <w:tr>
+        <w:tc>
+          <w:tcPr/>
+          <w:p>
+            <w:pPr>
+              <w:pStyle w:val="Compact"/>
+              <w:jc w:val="left"/>
+            </w:pPr>
+            <w:r>
+              <w:t xml:space="preserve">fnd_05</w:t>
+            </w:r>
+          </w:p>
+        </w:tc>
+        <w:tc>
+          <w:tcPr/>
+          <w:p>
+            <w:pPr>
+              <w:pStyle w:val="Compact"/>
+              <w:jc w:val="right"/>
+            </w:pPr>
+            <w:r>
+              <w:t xml:space="preserve">78381.63</w:t>
+            </w:r>
+          </w:p>
+        </w:tc>
+        <w:tc>
+          <w:tcPr/>
+          <w:p>
+            <w:pPr>
+              <w:pStyle w:val="Compact"/>
+              <w:jc w:val="right"/>
+            </w:pPr>
+            <w:r>
+              <w:t xml:space="preserve">78450.82</w:t>
+            </w:r>
+          </w:p>
+        </w:tc>
+        <w:tc>
+          <w:tcPr/>
+          <w:p>
+            <w:pPr>
+              <w:pStyle w:val="Compact"/>
+              <w:jc w:val="right"/>
+            </w:pPr>
+            <w:r>
+              <w:t xml:space="preserve">78439.12</w:t>
+            </w:r>
+          </w:p>
+        </w:tc>
+        <w:tc>
+          <w:tcPr/>
+          <w:p>
+            <w:pPr>
+              <w:pStyle w:val="Compact"/>
+              <w:jc w:val="right"/>
+            </w:pPr>
+            <w:r>
+              <w:t xml:space="preserve">78497.70</w:t>
+            </w:r>
+          </w:p>
+        </w:tc>
+      </w:tr>
+      <w:tr>
+        <w:tc>
+          <w:tcPr/>
+          <w:p>
+            <w:pPr>
+              <w:pStyle w:val="Compact"/>
+              <w:jc w:val="left"/>
+            </w:pPr>
+            <w:r>
+              <w:t xml:space="preserve">fnd_06</w:t>
+            </w:r>
+          </w:p>
+        </w:tc>
+        <w:tc>
+          <w:tcPr/>
+          <w:p>
+            <w:pPr>
+              <w:pStyle w:val="Compact"/>
+              <w:jc w:val="right"/>
+            </w:pPr>
+            <w:r>
+              <w:t xml:space="preserve">78407.74</w:t>
+            </w:r>
+          </w:p>
+        </w:tc>
+        <w:tc>
+          <w:tcPr/>
+          <w:p>
+            <w:pPr>
+              <w:pStyle w:val="Compact"/>
+              <w:jc w:val="right"/>
+            </w:pPr>
+            <w:r>
+              <w:t xml:space="preserve">78466.59</w:t>
+            </w:r>
+          </w:p>
+        </w:tc>
+        <w:tc>
+          <w:tcPr/>
+          <w:p>
+            <w:pPr>
+              <w:pStyle w:val="Compact"/>
+              <w:jc w:val="right"/>
+            </w:pPr>
+            <w:r>
+              <w:t xml:space="preserve">78463.95</w:t>
+            </w:r>
+          </w:p>
+        </w:tc>
+        <w:tc>
+          <w:tcPr/>
+          <w:p>
+            <w:pPr>
+              <w:pStyle w:val="Compact"/>
+              <w:jc w:val="right"/>
+            </w:pPr>
+            <w:r>
+              <w:t xml:space="preserve">78526.53</w:t>
+            </w:r>
+          </w:p>
+        </w:tc>
+      </w:tr>
+      <w:tr>
+        <w:tc>
+          <w:tcPr/>
+          <w:p>
+            <w:pPr>
+              <w:pStyle w:val="Compact"/>
+              <w:jc w:val="left"/>
+            </w:pPr>
+            <w:r>
+              <w:t xml:space="preserve">fnd_07</w:t>
+            </w:r>
+          </w:p>
+        </w:tc>
+        <w:tc>
+          <w:tcPr/>
+          <w:p>
+            <w:pPr>
+              <w:pStyle w:val="Compact"/>
+              <w:jc w:val="right"/>
+            </w:pPr>
+            <w:r>
+              <w:t xml:space="preserve">78391.34</w:t>
+            </w:r>
+          </w:p>
+        </w:tc>
+        <w:tc>
+          <w:tcPr/>
+          <w:p>
+            <w:pPr>
+              <w:pStyle w:val="Compact"/>
+              <w:jc w:val="right"/>
+            </w:pPr>
+            <w:r>
+              <w:t xml:space="preserve">78452.33</w:t>
+            </w:r>
+          </w:p>
+        </w:tc>
+        <w:tc>
+          <w:tcPr/>
+          <w:p>
+            <w:pPr>
+              <w:pStyle w:val="Compact"/>
+              <w:jc w:val="right"/>
+            </w:pPr>
+            <w:r>
+              <w:t xml:space="preserve">78456.05</w:t>
+            </w:r>
+          </w:p>
+        </w:tc>
+        <w:tc>
+          <w:tcPr/>
+          <w:p>
+            <w:pPr>
+              <w:pStyle w:val="Compact"/>
+              <w:jc w:val="right"/>
+            </w:pPr>
+            <w:r>
+              <w:t xml:space="preserve">78520.12</w:t>
+            </w:r>
+          </w:p>
+        </w:tc>
+      </w:tr>
+    </w:tbl>
+    <w:bookmarkEnd w:id="165"/>
     <w:p>
       <w:pPr>
         <w:pStyle w:val="BodyText"/>
       </w:pPr>
-      <w:r>
-        <w:rPr>
-          <w:bCs/>
-          <w:b/>
-        </w:rPr>
-        <w:t xml:space="preserve">?(caption)</w:t>
-      </w:r>
-    </w:p>
-    <w:bookmarkEnd w:id="152"/>
-    <w:p>
-      <w:pPr>
-        <w:pStyle w:val="BodyText"/>
-      </w:pPr>
-      <w:r>
-        <w:t xml:space="preserve">This table [X] suggests that all model specifications have very similar properties in terms of out-of-sample predictive accuracy. On average all models correctly predict the next state around 78% of the time. Differences in predictive accuracy are largely detectable only after the third decimal place in the accuracy scores.</w:t>
+      <w:hyperlink w:anchor="tbl-oos-fnd">
+        <w:r>
+          <w:rPr>
+            <w:rStyle w:val="Hyperlink"/>
+          </w:rPr>
+          <w:t xml:space="preserve">Table 15</w:t>
+        </w:r>
+      </w:hyperlink>
+      <w:r>
+        <w:t xml:space="preserve"> </w:t>
+      </w:r>
+      <w:r>
+        <w:t xml:space="preserve">suggests that all model specifications have very similar properties in terms of out-of-sample predictive accuracy. On average all models correctly predict the next state around 78% of the time. Differences in predictive accuracy are largely detectable only after the third decimal place in the accuracy scores.</w:t>
       </w:r>
     </w:p>
     <w:p>
@@ -26058,8 +27017,8 @@
         <w:t xml:space="preserve">has slightly higher accuracy than the other specifications. This is the specification originally selected as the baseline specification.</w:t>
       </w:r>
     </w:p>
-    <w:bookmarkEnd w:id="153"/>
-    <w:bookmarkEnd w:id="154"/>
+    <w:bookmarkEnd w:id="166"/>
+    <w:bookmarkEnd w:id="167"/>
     <w:sectPr/>
   </w:body>
 </w:document>

</xml_diff>